<commit_message>
how to use git
</commit_message>
<xml_diff>
--- a/first steps.docx
+++ b/first steps.docx
@@ -101,6 +101,7 @@
         </w:rPr>
         <w:t xml:space="preserve"> שלנו במקום כלשהו במחשב. בשביל זה, תיכנסו דרך ה</w:t>
       </w:r>
+      <w:proofErr w:type="spellStart"/>
       <w:r>
         <w:rPr>
           <w:rFonts w:cs="FrankRuehl"/>
@@ -109,6 +110,7 @@
         </w:rPr>
         <w:t>cmd</w:t>
       </w:r>
+      <w:proofErr w:type="spellEnd"/>
       <w:r>
         <w:rPr>
           <w:rFonts w:cs="FrankRuehl" w:hint="cs"/>
@@ -135,22 +137,52 @@
         </w:rPr>
         <w:t xml:space="preserve"> אחר שבא לכם (אני אישית משתמשת ב</w:t>
       </w:r>
-      <w:r>
-        <w:rPr>
-          <w:rFonts w:cs="FrankRuehl"/>
-          <w:sz w:val="28"/>
-          <w:szCs w:val="28"/>
-        </w:rPr>
-        <w:t>git bash</w:t>
-      </w:r>
-      <w:r>
-        <w:rPr>
-          <w:rFonts w:cs="FrankRuehl" w:hint="cs"/>
-          <w:sz w:val="28"/>
-          <w:szCs w:val="28"/>
-          <w:rtl/>
-        </w:rPr>
-        <w:t>), ותגיעו לתיקייה שאליה אתם רוצים שכל הקבצים יסתנכרנו (</w:t>
+      <w:proofErr w:type="spellStart"/>
+      <w:r>
+        <w:rPr>
+          <w:rFonts w:cs="FrankRuehl"/>
+          <w:sz w:val="28"/>
+          <w:szCs w:val="28"/>
+        </w:rPr>
+        <w:t>git</w:t>
+      </w:r>
+      <w:proofErr w:type="spellEnd"/>
+      <w:r>
+        <w:rPr>
+          <w:rFonts w:cs="FrankRuehl"/>
+          <w:sz w:val="28"/>
+          <w:szCs w:val="28"/>
+        </w:rPr>
+        <w:t xml:space="preserve"> bash</w:t>
+      </w:r>
+      <w:r>
+        <w:rPr>
+          <w:rFonts w:cs="FrankRuehl" w:hint="cs"/>
+          <w:sz w:val="28"/>
+          <w:szCs w:val="28"/>
+          <w:rtl/>
+        </w:rPr>
+        <w:t xml:space="preserve">), ותגיעו לתיקייה שאליה אתם רוצים שכל הקבצים </w:t>
+      </w:r>
+      <w:proofErr w:type="spellStart"/>
+      <w:r>
+        <w:rPr>
+          <w:rFonts w:cs="FrankRuehl" w:hint="cs"/>
+          <w:sz w:val="28"/>
+          <w:szCs w:val="28"/>
+          <w:rtl/>
+        </w:rPr>
+        <w:t>יסתנכרנו</w:t>
+      </w:r>
+      <w:proofErr w:type="spellEnd"/>
+      <w:r>
+        <w:rPr>
+          <w:rFonts w:cs="FrankRuehl" w:hint="cs"/>
+          <w:sz w:val="28"/>
+          <w:szCs w:val="28"/>
+          <w:rtl/>
+        </w:rPr>
+        <w:t xml:space="preserve"> (</w:t>
       </w:r>
       <w:r>
         <w:rPr>
@@ -173,7 +205,7 @@
     <w:p>
       <w:pPr>
         <w:rPr>
-          <w:rFonts w:cs="FrankRuehl" w:hint="cs"/>
+          <w:rFonts w:cs="FrankRuehl"/>
           <w:sz w:val="28"/>
           <w:szCs w:val="28"/>
           <w:rtl/>
@@ -188,13 +220,25 @@
         </w:rPr>
         <w:t xml:space="preserve"> </w:t>
       </w:r>
-      <w:r>
-        <w:rPr>
-          <w:rFonts w:cs="FrankRuehl"/>
-          <w:sz w:val="28"/>
-          <w:szCs w:val="28"/>
-        </w:rPr>
-        <w:t xml:space="preserve">git clone </w:t>
+      <w:proofErr w:type="spellStart"/>
+      <w:proofErr w:type="gramStart"/>
+      <w:r>
+        <w:rPr>
+          <w:rFonts w:cs="FrankRuehl"/>
+          <w:sz w:val="28"/>
+          <w:szCs w:val="28"/>
+        </w:rPr>
+        <w:t>git</w:t>
+      </w:r>
+      <w:proofErr w:type="spellEnd"/>
+      <w:proofErr w:type="gramEnd"/>
+      <w:r>
+        <w:rPr>
+          <w:rFonts w:cs="FrankRuehl"/>
+          <w:sz w:val="28"/>
+          <w:szCs w:val="28"/>
+        </w:rPr>
+        <w:t xml:space="preserve"> clone </w:t>
       </w:r>
       <w:hyperlink r:id="rId5" w:history="1">
         <w:r>
@@ -231,7 +275,27 @@
           <w:szCs w:val="28"/>
           <w:rtl/>
         </w:rPr>
-        <w:t xml:space="preserve"> ליד השם של התיקיה)</w:t>
+        <w:t xml:space="preserve"> ליד השם של </w:t>
+      </w:r>
+      <w:proofErr w:type="spellStart"/>
+      <w:r>
+        <w:rPr>
+          <w:rFonts w:cs="FrankRuehl" w:hint="cs"/>
+          <w:sz w:val="28"/>
+          <w:szCs w:val="28"/>
+          <w:rtl/>
+        </w:rPr>
+        <w:t>התיקיה</w:t>
+      </w:r>
+      <w:proofErr w:type="spellEnd"/>
+      <w:r>
+        <w:rPr>
+          <w:rFonts w:cs="FrankRuehl" w:hint="cs"/>
+          <w:sz w:val="28"/>
+          <w:szCs w:val="28"/>
+          <w:rtl/>
+        </w:rPr>
+        <w:t>)</w:t>
       </w:r>
     </w:p>
     <w:p>
@@ -281,13 +345,25 @@
           <w:szCs w:val="28"/>
         </w:rPr>
       </w:pPr>
-      <w:r>
-        <w:rPr>
-          <w:rFonts w:cs="FrankRuehl"/>
-          <w:sz w:val="28"/>
-          <w:szCs w:val="28"/>
-        </w:rPr>
-        <w:t>git fetch</w:t>
+      <w:proofErr w:type="spellStart"/>
+      <w:proofErr w:type="gramStart"/>
+      <w:r>
+        <w:rPr>
+          <w:rFonts w:cs="FrankRuehl"/>
+          <w:sz w:val="28"/>
+          <w:szCs w:val="28"/>
+        </w:rPr>
+        <w:t>git</w:t>
+      </w:r>
+      <w:proofErr w:type="spellEnd"/>
+      <w:proofErr w:type="gramEnd"/>
+      <w:r>
+        <w:rPr>
+          <w:rFonts w:cs="FrankRuehl"/>
+          <w:sz w:val="28"/>
+          <w:szCs w:val="28"/>
+        </w:rPr>
+        <w:t xml:space="preserve"> fetch</w:t>
       </w:r>
     </w:p>
     <w:p>
@@ -299,13 +375,25 @@
           <w:szCs w:val="28"/>
         </w:rPr>
       </w:pPr>
-      <w:r>
-        <w:rPr>
-          <w:rFonts w:cs="FrankRuehl"/>
-          <w:sz w:val="28"/>
-          <w:szCs w:val="28"/>
-        </w:rPr>
-        <w:t>git pull</w:t>
+      <w:proofErr w:type="spellStart"/>
+      <w:proofErr w:type="gramStart"/>
+      <w:r>
+        <w:rPr>
+          <w:rFonts w:cs="FrankRuehl"/>
+          <w:sz w:val="28"/>
+          <w:szCs w:val="28"/>
+        </w:rPr>
+        <w:t>git</w:t>
+      </w:r>
+      <w:proofErr w:type="spellEnd"/>
+      <w:proofErr w:type="gramEnd"/>
+      <w:r>
+        <w:rPr>
+          <w:rFonts w:cs="FrankRuehl"/>
+          <w:sz w:val="28"/>
+          <w:szCs w:val="28"/>
+        </w:rPr>
+        <w:t xml:space="preserve"> pull</w:t>
       </w:r>
     </w:p>
     <w:p>
@@ -345,13 +433,23 @@
         </w:rPr>
         <w:t xml:space="preserve">תעשו </w:t>
       </w:r>
-      <w:r>
-        <w:rPr>
-          <w:rFonts w:cs="FrankRuehl"/>
-          <w:sz w:val="28"/>
-          <w:szCs w:val="28"/>
-        </w:rPr>
-        <w:t>git status</w:t>
+      <w:proofErr w:type="spellStart"/>
+      <w:r>
+        <w:rPr>
+          <w:rFonts w:cs="FrankRuehl"/>
+          <w:sz w:val="28"/>
+          <w:szCs w:val="28"/>
+        </w:rPr>
+        <w:t>git</w:t>
+      </w:r>
+      <w:proofErr w:type="spellEnd"/>
+      <w:r>
+        <w:rPr>
+          <w:rFonts w:cs="FrankRuehl"/>
+          <w:sz w:val="28"/>
+          <w:szCs w:val="28"/>
+        </w:rPr>
+        <w:t xml:space="preserve"> status</w:t>
       </w:r>
       <w:r>
         <w:rPr>
@@ -370,28 +468,58 @@
         </w:rPr>
         <w:t xml:space="preserve"> ואז אתם רואים איזה קבצים שיניתם ומה צריך להוסיף. לאחר מכן תוסיפו את הקבצים בעזרת </w:t>
       </w:r>
-      <w:r>
-        <w:rPr>
-          <w:rFonts w:cs="FrankRuehl"/>
-          <w:sz w:val="28"/>
-          <w:szCs w:val="28"/>
-        </w:rPr>
-        <w:t>git add FILENAME</w:t>
-      </w:r>
-      <w:r>
-        <w:rPr>
-          <w:rFonts w:cs="FrankRuehl" w:hint="cs"/>
-          <w:sz w:val="28"/>
-          <w:szCs w:val="28"/>
-          <w:rtl/>
-        </w:rPr>
-        <w:t xml:space="preserve"> ותכתבו מה השינוים שהוספתם ע"י</w:t>
-      </w:r>
-    </w:p>
-    <w:p>
-      <w:pPr>
-        <w:rPr>
-          <w:rFonts w:cs="FrankRuehl" w:hint="cs"/>
+      <w:proofErr w:type="spellStart"/>
+      <w:r>
+        <w:rPr>
+          <w:rFonts w:cs="FrankRuehl"/>
+          <w:sz w:val="28"/>
+          <w:szCs w:val="28"/>
+        </w:rPr>
+        <w:t>git</w:t>
+      </w:r>
+      <w:proofErr w:type="spellEnd"/>
+      <w:r>
+        <w:rPr>
+          <w:rFonts w:cs="FrankRuehl"/>
+          <w:sz w:val="28"/>
+          <w:szCs w:val="28"/>
+        </w:rPr>
+        <w:t xml:space="preserve"> add FILENAME</w:t>
+      </w:r>
+      <w:r>
+        <w:rPr>
+          <w:rFonts w:cs="FrankRuehl" w:hint="cs"/>
+          <w:sz w:val="28"/>
+          <w:szCs w:val="28"/>
+          <w:rtl/>
+        </w:rPr>
+        <w:t xml:space="preserve"> ותכתבו מה </w:t>
+      </w:r>
+      <w:proofErr w:type="spellStart"/>
+      <w:r>
+        <w:rPr>
+          <w:rFonts w:cs="FrankRuehl" w:hint="cs"/>
+          <w:sz w:val="28"/>
+          <w:szCs w:val="28"/>
+          <w:rtl/>
+        </w:rPr>
+        <w:t>השינוים</w:t>
+      </w:r>
+      <w:proofErr w:type="spellEnd"/>
+      <w:r>
+        <w:rPr>
+          <w:rFonts w:cs="FrankRuehl" w:hint="cs"/>
+          <w:sz w:val="28"/>
+          <w:szCs w:val="28"/>
+          <w:rtl/>
+        </w:rPr>
+        <w:t xml:space="preserve"> שהוספתם ע"י</w:t>
+      </w:r>
+    </w:p>
+    <w:p>
+      <w:pPr>
+        <w:rPr>
+          <w:rFonts w:cs="FrankRuehl"/>
           <w:sz w:val="28"/>
           <w:szCs w:val="28"/>
           <w:rtl/>
@@ -406,13 +534,25 @@
         </w:rPr>
         <w:t xml:space="preserve"> </w:t>
       </w:r>
-      <w:r>
-        <w:rPr>
-          <w:rFonts w:cs="FrankRuehl"/>
-          <w:sz w:val="28"/>
-          <w:szCs w:val="28"/>
-        </w:rPr>
-        <w:t>git commit –m "just some comment"</w:t>
+      <w:proofErr w:type="spellStart"/>
+      <w:proofErr w:type="gramStart"/>
+      <w:r>
+        <w:rPr>
+          <w:rFonts w:cs="FrankRuehl"/>
+          <w:sz w:val="28"/>
+          <w:szCs w:val="28"/>
+        </w:rPr>
+        <w:t>git</w:t>
+      </w:r>
+      <w:proofErr w:type="spellEnd"/>
+      <w:proofErr w:type="gramEnd"/>
+      <w:r>
+        <w:rPr>
+          <w:rFonts w:cs="FrankRuehl"/>
+          <w:sz w:val="28"/>
+          <w:szCs w:val="28"/>
+        </w:rPr>
+        <w:t xml:space="preserve"> commit –m "just some comment"</w:t>
       </w:r>
       <w:r>
         <w:rPr>
@@ -444,7 +584,7 @@
     <w:p>
       <w:pPr>
         <w:rPr>
-          <w:rFonts w:cs="FrankRuehl" w:hint="cs"/>
+          <w:rFonts w:cs="FrankRuehl"/>
           <w:sz w:val="28"/>
           <w:szCs w:val="28"/>
           <w:rtl/>
@@ -459,6 +599,7 @@
         </w:rPr>
         <w:t>עכשיו אנחנו רוצים להכניס את השינויים ל</w:t>
       </w:r>
+      <w:proofErr w:type="spellStart"/>
       <w:r>
         <w:rPr>
           <w:rFonts w:cs="FrankRuehl"/>
@@ -467,71 +608,61 @@
         </w:rPr>
         <w:t>github</w:t>
       </w:r>
-      <w:r>
-        <w:rPr>
-          <w:rFonts w:cs="FrankRuehl" w:hint="cs"/>
-          <w:sz w:val="28"/>
-          <w:szCs w:val="28"/>
-          <w:rtl/>
-        </w:rPr>
-        <w:t xml:space="preserve"> בעזרת </w:t>
-      </w:r>
-      <w:r>
-        <w:rPr>
-          <w:rFonts w:cs="FrankRuehl"/>
-          <w:sz w:val="28"/>
-          <w:szCs w:val="28"/>
-        </w:rPr>
-        <w:t>git push</w:t>
-      </w:r>
-      <w:r>
-        <w:rPr>
-          <w:rFonts w:cs="FrankRuehl" w:hint="cs"/>
-          <w:sz w:val="28"/>
-          <w:szCs w:val="28"/>
-          <w:rtl/>
-        </w:rPr>
-        <w:t xml:space="preserve">. </w:t>
-      </w:r>
-    </w:p>
-    <w:p>
-      <w:pPr>
-        <w:rPr>
-          <w:rFonts w:cs="FrankRuehl" w:hint="cs"/>
-          <w:sz w:val="28"/>
-          <w:szCs w:val="28"/>
-          <w:rtl/>
-        </w:rPr>
-      </w:pPr>
-    </w:p>
-    <w:p>
-      <w:pPr>
-        <w:rPr>
-          <w:rFonts w:cs="FrankRuehl"/>
-          <w:sz w:val="28"/>
-          <w:szCs w:val="28"/>
-          <w:rtl/>
-        </w:rPr>
-      </w:pPr>
-      <w:r>
-        <w:rPr>
-          <w:rFonts w:cs="FrankRuehl" w:hint="cs"/>
-          <w:sz w:val="28"/>
-          <w:szCs w:val="28"/>
-          <w:rtl/>
-        </w:rPr>
-        <w:t xml:space="preserve">באופן בסיסי זה מה שקורה כל עוד אין קונפליקטים.. נקווה שלא נצטרך להתעסק בזה יותר מידי. </w:t>
-      </w:r>
-    </w:p>
-    <w:p>
-      <w:pPr>
-        <w:rPr>
-          <w:rFonts w:cs="FrankRuehl" w:hint="cs"/>
-          <w:sz w:val="28"/>
-          <w:szCs w:val="28"/>
-          <w:rtl/>
-        </w:rPr>
-      </w:pPr>
+      <w:proofErr w:type="spellEnd"/>
+      <w:r>
+        <w:rPr>
+          <w:rFonts w:cs="FrankRuehl" w:hint="cs"/>
+          <w:sz w:val="28"/>
+          <w:szCs w:val="28"/>
+          <w:rtl/>
+        </w:rPr>
+        <w:t xml:space="preserve"> בעזרת</w:t>
+      </w:r>
+    </w:p>
+    <w:p>
+      <w:pPr>
+        <w:rPr>
+          <w:rFonts w:cs="FrankRuehl"/>
+          <w:sz w:val="28"/>
+          <w:szCs w:val="28"/>
+          <w:rtl/>
+        </w:rPr>
+      </w:pPr>
+      <w:r>
+        <w:rPr>
+          <w:rFonts w:cs="FrankRuehl" w:hint="cs"/>
+          <w:sz w:val="28"/>
+          <w:szCs w:val="28"/>
+          <w:rtl/>
+        </w:rPr>
+        <w:t xml:space="preserve"> </w:t>
+      </w:r>
+      <w:proofErr w:type="spellStart"/>
+      <w:r>
+        <w:rPr>
+          <w:rFonts w:cs="FrankRuehl"/>
+          <w:sz w:val="28"/>
+          <w:szCs w:val="28"/>
+        </w:rPr>
+        <w:t>git</w:t>
+      </w:r>
+      <w:proofErr w:type="spellEnd"/>
+      <w:r>
+        <w:rPr>
+          <w:rFonts w:cs="FrankRuehl"/>
+          <w:sz w:val="28"/>
+          <w:szCs w:val="28"/>
+        </w:rPr>
+        <w:t xml:space="preserve"> push</w:t>
+      </w:r>
+      <w:r>
+        <w:rPr>
+          <w:rFonts w:cs="FrankRuehl"/>
+          <w:sz w:val="28"/>
+          <w:szCs w:val="28"/>
+        </w:rPr>
+        <w:t xml:space="preserve"> –u origin master</w:t>
+      </w:r>
       <w:bookmarkStart w:id="0" w:name="_GoBack"/>
       <w:bookmarkEnd w:id="0"/>
       <w:r>
@@ -541,7 +672,75 @@
           <w:szCs w:val="28"/>
           <w:rtl/>
         </w:rPr>
-        <w:t xml:space="preserve">שיהיה לנו מלא מלא בהצלחה </w:t>
+        <w:t xml:space="preserve">. </w:t>
+      </w:r>
+    </w:p>
+    <w:p>
+      <w:pPr>
+        <w:rPr>
+          <w:rFonts w:cs="FrankRuehl"/>
+          <w:sz w:val="28"/>
+          <w:szCs w:val="28"/>
+          <w:rtl/>
+        </w:rPr>
+      </w:pPr>
+    </w:p>
+    <w:p>
+      <w:pPr>
+        <w:rPr>
+          <w:rFonts w:cs="FrankRuehl"/>
+          <w:sz w:val="28"/>
+          <w:szCs w:val="28"/>
+          <w:rtl/>
+        </w:rPr>
+      </w:pPr>
+      <w:r>
+        <w:rPr>
+          <w:rFonts w:cs="FrankRuehl" w:hint="cs"/>
+          <w:sz w:val="28"/>
+          <w:szCs w:val="28"/>
+          <w:rtl/>
+        </w:rPr>
+        <w:t xml:space="preserve">באופן בסיסי זה מה שקורה כל עוד אין קונפליקטים.. נקווה שלא נצטרך להתעסק בזה יותר מידי. </w:t>
+      </w:r>
+    </w:p>
+    <w:p>
+      <w:pPr>
+        <w:rPr>
+          <w:rFonts w:cs="FrankRuehl"/>
+          <w:sz w:val="28"/>
+          <w:szCs w:val="28"/>
+          <w:rtl/>
+        </w:rPr>
+      </w:pPr>
+      <w:r>
+        <w:rPr>
+          <w:rFonts w:cs="FrankRuehl" w:hint="cs"/>
+          <w:sz w:val="28"/>
+          <w:szCs w:val="28"/>
+          <w:rtl/>
+        </w:rPr>
+        <w:t xml:space="preserve">שיהיה לנו מלא </w:t>
+      </w:r>
+      <w:proofErr w:type="spellStart"/>
+      <w:r>
+        <w:rPr>
+          <w:rFonts w:cs="FrankRuehl" w:hint="cs"/>
+          <w:sz w:val="28"/>
+          <w:szCs w:val="28"/>
+          <w:rtl/>
+        </w:rPr>
+        <w:t>מלא</w:t>
+      </w:r>
+      <w:proofErr w:type="spellEnd"/>
+      <w:r>
+        <w:rPr>
+          <w:rFonts w:cs="FrankRuehl" w:hint="cs"/>
+          <w:sz w:val="28"/>
+          <w:szCs w:val="28"/>
+          <w:rtl/>
+        </w:rPr>
+        <w:t xml:space="preserve"> בהצלחה </w:t>
       </w:r>
       <w:r>
         <w:rPr>
@@ -555,27 +754,27 @@
     <w:p>
       <w:pPr>
         <w:rPr>
-          <w:rFonts w:cs="FrankRuehl" w:hint="cs"/>
-          <w:sz w:val="28"/>
-          <w:szCs w:val="28"/>
-          <w:rtl/>
-        </w:rPr>
-      </w:pPr>
-    </w:p>
-    <w:p>
-      <w:pPr>
-        <w:rPr>
-          <w:rFonts w:cs="FrankRuehl" w:hint="cs"/>
-          <w:sz w:val="28"/>
-          <w:szCs w:val="28"/>
-          <w:rtl/>
-        </w:rPr>
-      </w:pPr>
-    </w:p>
-    <w:p>
-      <w:pPr>
-        <w:rPr>
-          <w:rFonts w:cs="FrankRuehl" w:hint="cs"/>
+          <w:rFonts w:cs="FrankRuehl"/>
+          <w:sz w:val="28"/>
+          <w:szCs w:val="28"/>
+          <w:rtl/>
+        </w:rPr>
+      </w:pPr>
+    </w:p>
+    <w:p>
+      <w:pPr>
+        <w:rPr>
+          <w:rFonts w:cs="FrankRuehl"/>
+          <w:sz w:val="28"/>
+          <w:szCs w:val="28"/>
+          <w:rtl/>
+        </w:rPr>
+      </w:pPr>
+    </w:p>
+    <w:p>
+      <w:pPr>
+        <w:rPr>
+          <w:rFonts w:cs="FrankRuehl"/>
           <w:color w:val="7030A0"/>
         </w:rPr>
       </w:pPr>

</xml_diff>